<commit_message>
update design document and screenshot
</commit_message>
<xml_diff>
--- a/界面.docx
+++ b/界面.docx
@@ -86,6 +86,7 @@
       </w:r>
     </w:p>
     <w:p/>
+    <w:p/>
     <w:p>
       <w:pPr>
         <w:rPr>
@@ -96,9 +97,9 @@
       <w:r>
         <w:drawing>
           <wp:inline distT="0" distB="0" distL="114300" distR="114300">
-            <wp:extent cx="1194435" cy="2292985"/>
-            <wp:effectExtent l="0" t="0" r="9525" b="8255"/>
-            <wp:docPr id="8" name="图片 1"/>
+            <wp:extent cx="1160780" cy="2364740"/>
+            <wp:effectExtent l="0" t="0" r="12700" b="12700"/>
+            <wp:docPr id="8" name="图片 2"/>
             <wp:cNvGraphicFramePr>
               <a:graphicFrameLocks xmlns:a="http://schemas.openxmlformats.org/drawingml/2006/main" noChangeAspect="1"/>
             </wp:cNvGraphicFramePr>
@@ -106,14 +107,14 @@
               <a:graphicData uri="http://schemas.openxmlformats.org/drawingml/2006/picture">
                 <pic:pic xmlns:pic="http://schemas.openxmlformats.org/drawingml/2006/picture">
                   <pic:nvPicPr>
-                    <pic:cNvPr id="8" name="图片 1"/>
+                    <pic:cNvPr id="8" name="图片 2"/>
                     <pic:cNvPicPr>
                       <a:picLocks noChangeAspect="1"/>
                     </pic:cNvPicPr>
                   </pic:nvPicPr>
                   <pic:blipFill>
                     <a:blip r:embed="rId5"/>
-                    <a:srcRect l="18013" t="12216" r="59308" b="10394"/>
+                    <a:srcRect l="44381" t="9623" r="33578" b="10566"/>
                     <a:stretch>
                       <a:fillRect/>
                     </a:stretch>
@@ -121,7 +122,7 @@
                   <pic:spPr>
                     <a:xfrm>
                       <a:off x="0" y="0"/>
-                      <a:ext cx="1194435" cy="2292985"/>
+                      <a:ext cx="1160780" cy="2364740"/>
                     </a:xfrm>
                     <a:prstGeom prst="rect">
                       <a:avLst/>
@@ -452,12 +453,6 @@
     </w:p>
     <w:p/>
     <w:p>
-      <w:pPr>
-        <w:rPr>
-          <w:rFonts w:hint="default"/>
-          <w:lang w:val="en-US" w:eastAsia="zh-CN"/>
-        </w:rPr>
-      </w:pPr>
       <w:r>
         <w:drawing>
           <wp:inline distT="0" distB="0" distL="114300" distR="114300">
@@ -487,6 +482,74 @@
                     <a:xfrm>
                       <a:off x="0" y="0"/>
                       <a:ext cx="1184910" cy="2357755"/>
+                    </a:xfrm>
+                    <a:prstGeom prst="rect">
+                      <a:avLst/>
+                    </a:prstGeom>
+                    <a:noFill/>
+                    <a:ln>
+                      <a:noFill/>
+                    </a:ln>
+                  </pic:spPr>
+                </pic:pic>
+              </a:graphicData>
+            </a:graphic>
+          </wp:inline>
+        </w:drawing>
+      </w:r>
+    </w:p>
+    <w:p>
+      <w:pPr>
+        <w:rPr>
+          <w:rFonts w:hint="default" w:eastAsiaTheme="minorEastAsia"/>
+          <w:lang w:val="en-US" w:eastAsia="zh-CN"/>
+        </w:rPr>
+      </w:pPr>
+      <w:r>
+        <w:rPr>
+          <w:rFonts w:hint="eastAsia"/>
+          <w:lang w:val="en-US" w:eastAsia="zh-CN"/>
+        </w:rPr>
+        <w:t>个人信息维护</w:t>
+      </w:r>
+    </w:p>
+    <w:p/>
+    <w:p>
+      <w:pPr>
+        <w:rPr>
+          <w:rFonts w:hint="default" w:eastAsiaTheme="minorEastAsia"/>
+          <w:lang w:val="en-US" w:eastAsia="zh-CN"/>
+        </w:rPr>
+      </w:pPr>
+      <w:r>
+        <w:drawing>
+          <wp:inline distT="0" distB="0" distL="114300" distR="114300">
+            <wp:extent cx="1210310" cy="2352040"/>
+            <wp:effectExtent l="0" t="0" r="8890" b="10160"/>
+            <wp:docPr id="3" name="图片 1"/>
+            <wp:cNvGraphicFramePr>
+              <a:graphicFrameLocks xmlns:a="http://schemas.openxmlformats.org/drawingml/2006/main" noChangeAspect="1"/>
+            </wp:cNvGraphicFramePr>
+            <a:graphic xmlns:a="http://schemas.openxmlformats.org/drawingml/2006/main">
+              <a:graphicData uri="http://schemas.openxmlformats.org/drawingml/2006/picture">
+                <pic:pic xmlns:pic="http://schemas.openxmlformats.org/drawingml/2006/picture">
+                  <pic:nvPicPr>
+                    <pic:cNvPr id="3" name="图片 1"/>
+                    <pic:cNvPicPr>
+                      <a:picLocks noChangeAspect="1"/>
+                    </pic:cNvPicPr>
+                  </pic:nvPicPr>
+                  <pic:blipFill>
+                    <a:blip r:embed="rId11"/>
+                    <a:srcRect l="44044" t="10866" r="32976" b="9751"/>
+                    <a:stretch>
+                      <a:fillRect/>
+                    </a:stretch>
+                  </pic:blipFill>
+                  <pic:spPr>
+                    <a:xfrm>
+                      <a:off x="0" y="0"/>
+                      <a:ext cx="1210310" cy="2352040"/>
                     </a:xfrm>
                     <a:prstGeom prst="rect">
                       <a:avLst/>
@@ -626,7 +689,7 @@
     <w:lsdException w:unhideWhenUsed="0" w:uiPriority="0" w:semiHidden="0" w:name="HTML Sample"/>
     <w:lsdException w:unhideWhenUsed="0" w:uiPriority="0" w:semiHidden="0" w:name="HTML Typewriter"/>
     <w:lsdException w:unhideWhenUsed="0" w:uiPriority="0" w:semiHidden="0" w:name="HTML Variable"/>
-    <w:lsdException w:unhideWhenUsed="0" w:uiPriority="0" w:name="Normal Table"/>
+    <w:lsdException w:qFormat="1" w:unhideWhenUsed="0" w:uiPriority="0" w:name="Normal Table"/>
     <w:lsdException w:unhideWhenUsed="0" w:uiPriority="0" w:semiHidden="0" w:name="annotation subject"/>
     <w:lsdException w:unhideWhenUsed="0" w:uiPriority="0" w:semiHidden="0" w:name="Table Simple 1"/>
     <w:lsdException w:unhideWhenUsed="0" w:uiPriority="0" w:semiHidden="0" w:name="Table Simple 2"/>
@@ -796,6 +859,7 @@
   <w:style w:type="table" w:default="1" w:styleId="2">
     <w:name w:val="Normal Table"/>
     <w:semiHidden/>
+    <w:qFormat/>
     <w:uiPriority w:val="0"/>
     <w:tblPr>
       <w:tblLayout w:type="fixed"/>

</xml_diff>